<commit_message>
added baseline tests table
</commit_message>
<xml_diff>
--- a/Report and Presentation/Experiment Details.docx
+++ b/Report and Presentation/Experiment Details.docx
@@ -74,12 +74,14 @@
           <w:b/>
         </w:rPr>
       </w:pPr>
+      <w:proofErr w:type="spellStart"/>
       <w:r>
         <w:rPr>
           <w:b/>
         </w:rPr>
         <w:t>Experiments+Results</w:t>
       </w:r>
+      <w:proofErr w:type="spellEnd"/>
     </w:p>
     <w:p>
       <w:pPr>
@@ -114,7 +116,15 @@
         </w:numPr>
       </w:pPr>
       <w:r>
-        <w:t>Expected findings: low accuracy due to many assumptions of system(relatively simple sentiment analyzer, normalized on just user average, etc)</w:t>
+        <w:t xml:space="preserve">Expected findings: low accuracy due to many assumptions of system(relatively simple sentiment analyzer, normalized on just user average, </w:t>
+      </w:r>
+      <w:proofErr w:type="spellStart"/>
+      <w:r>
+        <w:t>etc</w:t>
+      </w:r>
+      <w:proofErr w:type="spellEnd"/>
+      <w:r>
+        <w:t>)</w:t>
       </w:r>
     </w:p>
     <w:p>
@@ -361,7 +371,15 @@
       </w:r>
       <w:r>
         <w:lastRenderedPageBreak/>
-        <w:t>normalization of any corresponding sentiment score will always make score inaccurate. In other words: normalizing on user average star rating will negatively effect extreme cases.</w:t>
+        <w:t xml:space="preserve">normalization of any corresponding sentiment score will always make score inaccurate. In other words: normalizing on user average star rating will negatively </w:t>
+      </w:r>
+      <w:proofErr w:type="spellStart"/>
+      <w:r>
+        <w:t>effect</w:t>
+      </w:r>
+      <w:proofErr w:type="spellEnd"/>
+      <w:r>
+        <w:t xml:space="preserve"> extreme cases.</w:t>
       </w:r>
     </w:p>
     <w:tbl>
@@ -902,9 +920,500 @@
       <w:r>
         <w:t>Observation: Predicted seems to be conservative copy of actual data (follows same pattern as actual, just closer to average rating)</w:t>
       </w:r>
+    </w:p>
+    <w:p/>
+    <w:p/>
+    <w:p/>
+    <w:p/>
+    <w:p/>
+    <w:p/>
+    <w:p>
       <w:bookmarkStart w:id="0" w:name="_GoBack"/>
       <w:bookmarkEnd w:id="0"/>
     </w:p>
+    <w:p>
+      <w:r>
+        <w:lastRenderedPageBreak/>
+        <w:t>Baseline Experiments:</w:t>
+      </w:r>
+    </w:p>
+    <w:tbl>
+      <w:tblPr>
+        <w:tblW w:w="9446" w:type="dxa"/>
+        <w:tblLook w:val="04A0" w:firstRow="1" w:lastRow="0" w:firstColumn="1" w:lastColumn="0" w:noHBand="0" w:noVBand="1"/>
+      </w:tblPr>
+      <w:tblGrid>
+        <w:gridCol w:w="1482"/>
+        <w:gridCol w:w="1322"/>
+        <w:gridCol w:w="2616"/>
+        <w:gridCol w:w="1740"/>
+        <w:gridCol w:w="2286"/>
+      </w:tblGrid>
+      <w:tr>
+        <w:trPr>
+          <w:trHeight w:val="853"/>
+        </w:trPr>
+        <w:tc>
+          <w:tcPr>
+            <w:tcW w:w="1482" w:type="dxa"/>
+            <w:tcBorders>
+              <w:top w:val="single" w:sz="4" w:space="0" w:color="auto"/>
+              <w:left w:val="single" w:sz="4" w:space="0" w:color="auto"/>
+              <w:bottom w:val="single" w:sz="4" w:space="0" w:color="auto"/>
+              <w:right w:val="nil"/>
+            </w:tcBorders>
+            <w:shd w:val="clear" w:color="000000" w:fill="44546A"/>
+            <w:noWrap/>
+            <w:vAlign w:val="bottom"/>
+            <w:hideMark/>
+          </w:tcPr>
+          <w:p>
+            <w:pPr>
+              <w:spacing w:after="0" w:line="240" w:lineRule="auto"/>
+              <w:rPr>
+                <w:rFonts w:ascii="Calibri" w:eastAsia="Times New Roman" w:hAnsi="Calibri" w:cs="Times New Roman"/>
+                <w:b/>
+                <w:bCs/>
+                <w:color w:val="FFFFFF"/>
+                <w:sz w:val="32"/>
+                <w:szCs w:val="32"/>
+              </w:rPr>
+            </w:pPr>
+            <w:r>
+              <w:rPr>
+                <w:rFonts w:ascii="Calibri" w:eastAsia="Times New Roman" w:hAnsi="Calibri" w:cs="Times New Roman"/>
+                <w:b/>
+                <w:bCs/>
+                <w:color w:val="FFFFFF"/>
+                <w:sz w:val="32"/>
+                <w:szCs w:val="32"/>
+              </w:rPr>
+              <w:t> </w:t>
+            </w:r>
+          </w:p>
+        </w:tc>
+        <w:tc>
+          <w:tcPr>
+            <w:tcW w:w="7964" w:type="dxa"/>
+            <w:gridSpan w:val="4"/>
+            <w:tcBorders>
+              <w:top w:val="single" w:sz="4" w:space="0" w:color="auto"/>
+              <w:left w:val="single" w:sz="4" w:space="0" w:color="auto"/>
+              <w:bottom w:val="single" w:sz="4" w:space="0" w:color="auto"/>
+              <w:right w:val="single" w:sz="4" w:space="0" w:color="000000"/>
+            </w:tcBorders>
+            <w:shd w:val="clear" w:color="000000" w:fill="44546A"/>
+            <w:noWrap/>
+            <w:vAlign w:val="bottom"/>
+            <w:hideMark/>
+          </w:tcPr>
+          <w:p>
+            <w:pPr>
+              <w:spacing w:after="0" w:line="240" w:lineRule="auto"/>
+              <w:jc w:val="center"/>
+              <w:rPr>
+                <w:rFonts w:ascii="Calibri" w:eastAsia="Times New Roman" w:hAnsi="Calibri" w:cs="Times New Roman"/>
+                <w:b/>
+                <w:bCs/>
+                <w:color w:val="FFFFFF"/>
+                <w:sz w:val="32"/>
+                <w:szCs w:val="32"/>
+              </w:rPr>
+            </w:pPr>
+            <w:r>
+              <w:rPr>
+                <w:rFonts w:ascii="Calibri" w:eastAsia="Times New Roman" w:hAnsi="Calibri" w:cs="Times New Roman"/>
+                <w:b/>
+                <w:bCs/>
+                <w:color w:val="FFFFFF"/>
+                <w:sz w:val="32"/>
+                <w:szCs w:val="32"/>
+              </w:rPr>
+              <w:t>Baseline Experiments (Rating = 3)</w:t>
+            </w:r>
+          </w:p>
+        </w:tc>
+      </w:tr>
+      <w:tr>
+        <w:trPr>
+          <w:trHeight w:val="701"/>
+        </w:trPr>
+        <w:tc>
+          <w:tcPr>
+            <w:tcW w:w="1482" w:type="dxa"/>
+            <w:tcBorders>
+              <w:top w:val="nil"/>
+              <w:left w:val="single" w:sz="4" w:space="0" w:color="auto"/>
+              <w:bottom w:val="single" w:sz="4" w:space="0" w:color="auto"/>
+              <w:right w:val="single" w:sz="4" w:space="0" w:color="auto"/>
+            </w:tcBorders>
+            <w:shd w:val="clear" w:color="000000" w:fill="44546A"/>
+            <w:noWrap/>
+            <w:vAlign w:val="bottom"/>
+            <w:hideMark/>
+          </w:tcPr>
+          <w:p>
+            <w:pPr>
+              <w:spacing w:after="0" w:line="240" w:lineRule="auto"/>
+              <w:jc w:val="center"/>
+              <w:rPr>
+                <w:rFonts w:ascii="Calibri" w:eastAsia="Times New Roman" w:hAnsi="Calibri" w:cs="Times New Roman"/>
+                <w:b/>
+                <w:bCs/>
+                <w:color w:val="FFFFFF"/>
+                <w:sz w:val="26"/>
+                <w:szCs w:val="26"/>
+              </w:rPr>
+            </w:pPr>
+            <w:r>
+              <w:rPr>
+                <w:rFonts w:ascii="Calibri" w:eastAsia="Times New Roman" w:hAnsi="Calibri" w:cs="Times New Roman"/>
+                <w:b/>
+                <w:bCs/>
+                <w:color w:val="FFFFFF"/>
+                <w:sz w:val="26"/>
+                <w:szCs w:val="26"/>
+              </w:rPr>
+              <w:t>Type</w:t>
+            </w:r>
+          </w:p>
+        </w:tc>
+        <w:tc>
+          <w:tcPr>
+            <w:tcW w:w="1322" w:type="dxa"/>
+            <w:tcBorders>
+              <w:top w:val="nil"/>
+              <w:left w:val="nil"/>
+              <w:bottom w:val="single" w:sz="4" w:space="0" w:color="auto"/>
+              <w:right w:val="single" w:sz="4" w:space="0" w:color="auto"/>
+            </w:tcBorders>
+            <w:shd w:val="clear" w:color="000000" w:fill="9BC2E6"/>
+            <w:noWrap/>
+            <w:vAlign w:val="bottom"/>
+            <w:hideMark/>
+          </w:tcPr>
+          <w:p>
+            <w:pPr>
+              <w:spacing w:after="0" w:line="240" w:lineRule="auto"/>
+              <w:jc w:val="center"/>
+              <w:rPr>
+                <w:rFonts w:ascii="Calibri" w:eastAsia="Times New Roman" w:hAnsi="Calibri" w:cs="Times New Roman"/>
+                <w:b/>
+                <w:bCs/>
+                <w:color w:val="000000"/>
+              </w:rPr>
+            </w:pPr>
+            <w:r>
+              <w:rPr>
+                <w:rFonts w:ascii="Calibri" w:eastAsia="Times New Roman" w:hAnsi="Calibri" w:cs="Times New Roman"/>
+                <w:b/>
+                <w:bCs/>
+                <w:color w:val="000000"/>
+              </w:rPr>
+              <w:t>Strict</w:t>
+            </w:r>
+          </w:p>
+        </w:tc>
+        <w:tc>
+          <w:tcPr>
+            <w:tcW w:w="2616" w:type="dxa"/>
+            <w:tcBorders>
+              <w:top w:val="nil"/>
+              <w:left w:val="nil"/>
+              <w:bottom w:val="single" w:sz="4" w:space="0" w:color="auto"/>
+              <w:right w:val="single" w:sz="4" w:space="0" w:color="auto"/>
+            </w:tcBorders>
+            <w:shd w:val="clear" w:color="000000" w:fill="9BC2E6"/>
+            <w:noWrap/>
+            <w:vAlign w:val="bottom"/>
+            <w:hideMark/>
+          </w:tcPr>
+          <w:p>
+            <w:pPr>
+              <w:spacing w:after="0" w:line="240" w:lineRule="auto"/>
+              <w:jc w:val="center"/>
+              <w:rPr>
+                <w:rFonts w:ascii="Calibri" w:eastAsia="Times New Roman" w:hAnsi="Calibri" w:cs="Times New Roman"/>
+                <w:b/>
+                <w:bCs/>
+                <w:color w:val="000000"/>
+              </w:rPr>
+            </w:pPr>
+            <w:r>
+              <w:rPr>
+                <w:rFonts w:ascii="Calibri" w:eastAsia="Times New Roman" w:hAnsi="Calibri" w:cs="Times New Roman"/>
+                <w:b/>
+                <w:bCs/>
+                <w:color w:val="000000"/>
+              </w:rPr>
+              <w:t>Slightly Relaxed (0.5)</w:t>
+            </w:r>
+          </w:p>
+        </w:tc>
+        <w:tc>
+          <w:tcPr>
+            <w:tcW w:w="1740" w:type="dxa"/>
+            <w:tcBorders>
+              <w:top w:val="nil"/>
+              <w:left w:val="nil"/>
+              <w:bottom w:val="single" w:sz="4" w:space="0" w:color="auto"/>
+              <w:right w:val="single" w:sz="4" w:space="0" w:color="auto"/>
+            </w:tcBorders>
+            <w:shd w:val="clear" w:color="000000" w:fill="9BC2E6"/>
+            <w:noWrap/>
+            <w:vAlign w:val="bottom"/>
+            <w:hideMark/>
+          </w:tcPr>
+          <w:p>
+            <w:pPr>
+              <w:spacing w:after="0" w:line="240" w:lineRule="auto"/>
+              <w:jc w:val="center"/>
+              <w:rPr>
+                <w:rFonts w:ascii="Calibri" w:eastAsia="Times New Roman" w:hAnsi="Calibri" w:cs="Times New Roman"/>
+                <w:b/>
+                <w:bCs/>
+                <w:color w:val="000000"/>
+              </w:rPr>
+            </w:pPr>
+            <w:r>
+              <w:rPr>
+                <w:rFonts w:ascii="Calibri" w:eastAsia="Times New Roman" w:hAnsi="Calibri" w:cs="Times New Roman"/>
+                <w:b/>
+                <w:bCs/>
+                <w:color w:val="000000"/>
+              </w:rPr>
+              <w:t>Relaxed (1)</w:t>
+            </w:r>
+          </w:p>
+        </w:tc>
+        <w:tc>
+          <w:tcPr>
+            <w:tcW w:w="2284" w:type="dxa"/>
+            <w:tcBorders>
+              <w:top w:val="nil"/>
+              <w:left w:val="nil"/>
+              <w:bottom w:val="single" w:sz="4" w:space="0" w:color="auto"/>
+              <w:right w:val="single" w:sz="4" w:space="0" w:color="auto"/>
+            </w:tcBorders>
+            <w:shd w:val="clear" w:color="000000" w:fill="9BC2E6"/>
+            <w:noWrap/>
+            <w:vAlign w:val="bottom"/>
+            <w:hideMark/>
+          </w:tcPr>
+          <w:p>
+            <w:pPr>
+              <w:spacing w:after="0" w:line="240" w:lineRule="auto"/>
+              <w:jc w:val="center"/>
+              <w:rPr>
+                <w:rFonts w:ascii="Calibri" w:eastAsia="Times New Roman" w:hAnsi="Calibri" w:cs="Times New Roman"/>
+                <w:b/>
+                <w:bCs/>
+                <w:color w:val="000000"/>
+              </w:rPr>
+            </w:pPr>
+            <w:r>
+              <w:rPr>
+                <w:rFonts w:ascii="Calibri" w:eastAsia="Times New Roman" w:hAnsi="Calibri" w:cs="Times New Roman"/>
+                <w:b/>
+                <w:bCs/>
+                <w:color w:val="000000"/>
+              </w:rPr>
+              <w:t>Very Relaxed (1.5)</w:t>
+            </w:r>
+          </w:p>
+        </w:tc>
+      </w:tr>
+      <w:tr>
+        <w:trPr>
+          <w:trHeight w:val="701"/>
+        </w:trPr>
+        <w:tc>
+          <w:tcPr>
+            <w:tcW w:w="1482" w:type="dxa"/>
+            <w:tcBorders>
+              <w:top w:val="nil"/>
+              <w:left w:val="single" w:sz="4" w:space="0" w:color="auto"/>
+              <w:bottom w:val="single" w:sz="4" w:space="0" w:color="auto"/>
+              <w:right w:val="single" w:sz="4" w:space="0" w:color="auto"/>
+            </w:tcBorders>
+            <w:shd w:val="clear" w:color="000000" w:fill="44546A"/>
+            <w:noWrap/>
+            <w:vAlign w:val="bottom"/>
+            <w:hideMark/>
+          </w:tcPr>
+          <w:p>
+            <w:pPr>
+              <w:spacing w:after="0" w:line="240" w:lineRule="auto"/>
+              <w:jc w:val="center"/>
+              <w:rPr>
+                <w:rFonts w:ascii="Calibri" w:eastAsia="Times New Roman" w:hAnsi="Calibri" w:cs="Times New Roman"/>
+                <w:b/>
+                <w:bCs/>
+                <w:color w:val="FFFFFF"/>
+                <w:sz w:val="26"/>
+                <w:szCs w:val="26"/>
+              </w:rPr>
+            </w:pPr>
+            <w:r>
+              <w:rPr>
+                <w:rFonts w:ascii="Calibri" w:eastAsia="Times New Roman" w:hAnsi="Calibri" w:cs="Times New Roman"/>
+                <w:b/>
+                <w:bCs/>
+                <w:color w:val="FFFFFF"/>
+                <w:sz w:val="26"/>
+                <w:szCs w:val="26"/>
+              </w:rPr>
+              <w:t>Accuracy</w:t>
+            </w:r>
+          </w:p>
+        </w:tc>
+        <w:tc>
+          <w:tcPr>
+            <w:tcW w:w="1322" w:type="dxa"/>
+            <w:tcBorders>
+              <w:top w:val="nil"/>
+              <w:left w:val="nil"/>
+              <w:bottom w:val="single" w:sz="4" w:space="0" w:color="auto"/>
+              <w:right w:val="single" w:sz="4" w:space="0" w:color="auto"/>
+            </w:tcBorders>
+            <w:shd w:val="clear" w:color="000000" w:fill="9BC2E6"/>
+            <w:noWrap/>
+            <w:vAlign w:val="bottom"/>
+            <w:hideMark/>
+          </w:tcPr>
+          <w:p>
+            <w:pPr>
+              <w:spacing w:after="0" w:line="240" w:lineRule="auto"/>
+              <w:jc w:val="center"/>
+              <w:rPr>
+                <w:rFonts w:ascii="Calibri" w:eastAsia="Times New Roman" w:hAnsi="Calibri" w:cs="Times New Roman"/>
+                <w:b/>
+                <w:bCs/>
+                <w:color w:val="000000"/>
+              </w:rPr>
+            </w:pPr>
+            <w:r>
+              <w:rPr>
+                <w:rFonts w:ascii="Calibri" w:eastAsia="Times New Roman" w:hAnsi="Calibri" w:cs="Times New Roman"/>
+                <w:b/>
+                <w:bCs/>
+                <w:color w:val="000000"/>
+              </w:rPr>
+              <w:t>0.689859</w:t>
+            </w:r>
+          </w:p>
+        </w:tc>
+        <w:tc>
+          <w:tcPr>
+            <w:tcW w:w="2616" w:type="dxa"/>
+            <w:tcBorders>
+              <w:top w:val="nil"/>
+              <w:left w:val="nil"/>
+              <w:bottom w:val="single" w:sz="4" w:space="0" w:color="auto"/>
+              <w:right w:val="single" w:sz="4" w:space="0" w:color="auto"/>
+            </w:tcBorders>
+            <w:shd w:val="clear" w:color="000000" w:fill="9BC2E6"/>
+            <w:noWrap/>
+            <w:vAlign w:val="bottom"/>
+            <w:hideMark/>
+          </w:tcPr>
+          <w:p>
+            <w:pPr>
+              <w:spacing w:after="0" w:line="240" w:lineRule="auto"/>
+              <w:jc w:val="center"/>
+              <w:rPr>
+                <w:rFonts w:ascii="Calibri" w:eastAsia="Times New Roman" w:hAnsi="Calibri" w:cs="Times New Roman"/>
+                <w:b/>
+                <w:bCs/>
+                <w:color w:val="000000"/>
+              </w:rPr>
+            </w:pPr>
+            <w:r>
+              <w:rPr>
+                <w:rFonts w:ascii="Calibri" w:eastAsia="Times New Roman" w:hAnsi="Calibri" w:cs="Times New Roman"/>
+                <w:b/>
+                <w:bCs/>
+                <w:color w:val="000000"/>
+              </w:rPr>
+              <w:t>0.934391534</w:t>
+            </w:r>
+          </w:p>
+        </w:tc>
+        <w:tc>
+          <w:tcPr>
+            <w:tcW w:w="1740" w:type="dxa"/>
+            <w:tcBorders>
+              <w:top w:val="nil"/>
+              <w:left w:val="nil"/>
+              <w:bottom w:val="single" w:sz="4" w:space="0" w:color="auto"/>
+              <w:right w:val="single" w:sz="4" w:space="0" w:color="auto"/>
+            </w:tcBorders>
+            <w:shd w:val="clear" w:color="000000" w:fill="9BC2E6"/>
+            <w:noWrap/>
+            <w:vAlign w:val="bottom"/>
+            <w:hideMark/>
+          </w:tcPr>
+          <w:p>
+            <w:pPr>
+              <w:spacing w:after="0" w:line="240" w:lineRule="auto"/>
+              <w:jc w:val="center"/>
+              <w:rPr>
+                <w:rFonts w:ascii="Calibri" w:eastAsia="Times New Roman" w:hAnsi="Calibri" w:cs="Times New Roman"/>
+                <w:b/>
+                <w:bCs/>
+                <w:color w:val="000000"/>
+              </w:rPr>
+            </w:pPr>
+            <w:r>
+              <w:rPr>
+                <w:rFonts w:ascii="Calibri" w:eastAsia="Times New Roman" w:hAnsi="Calibri" w:cs="Times New Roman"/>
+                <w:b/>
+                <w:bCs/>
+                <w:color w:val="000000"/>
+              </w:rPr>
+              <w:t>0.983068783</w:t>
+            </w:r>
+          </w:p>
+        </w:tc>
+        <w:tc>
+          <w:tcPr>
+            <w:tcW w:w="2284" w:type="dxa"/>
+            <w:tcBorders>
+              <w:top w:val="nil"/>
+              <w:left w:val="nil"/>
+              <w:bottom w:val="single" w:sz="4" w:space="0" w:color="auto"/>
+              <w:right w:val="single" w:sz="4" w:space="0" w:color="auto"/>
+            </w:tcBorders>
+            <w:shd w:val="clear" w:color="000000" w:fill="9BC2E6"/>
+            <w:noWrap/>
+            <w:vAlign w:val="bottom"/>
+            <w:hideMark/>
+          </w:tcPr>
+          <w:p>
+            <w:pPr>
+              <w:spacing w:after="0" w:line="240" w:lineRule="auto"/>
+              <w:jc w:val="center"/>
+              <w:rPr>
+                <w:rFonts w:ascii="Calibri" w:eastAsia="Times New Roman" w:hAnsi="Calibri" w:cs="Times New Roman"/>
+                <w:b/>
+                <w:bCs/>
+                <w:color w:val="000000"/>
+              </w:rPr>
+            </w:pPr>
+            <w:r>
+              <w:rPr>
+                <w:rFonts w:ascii="Calibri" w:eastAsia="Times New Roman" w:hAnsi="Calibri" w:cs="Times New Roman"/>
+                <w:b/>
+                <w:bCs/>
+                <w:color w:val="000000"/>
+              </w:rPr>
+              <w:t>0.998236332</w:t>
+            </w:r>
+          </w:p>
+        </w:tc>
+      </w:tr>
+    </w:tbl>
+    <w:p/>
     <w:sectPr>
       <w:pgSz w:w="12240" w:h="15840"/>
       <w:pgMar w:top="1440" w:right="1440" w:bottom="1440" w:left="1440" w:header="720" w:footer="720" w:gutter="0"/>
@@ -7714,11 +8223,11 @@
           <c:showPercent val="0"/>
           <c:showBubbleSize val="0"/>
         </c:dLbls>
-        <c:axId val="229069696"/>
-        <c:axId val="229070480"/>
+        <c:axId val="224442976"/>
+        <c:axId val="230161840"/>
       </c:scatterChart>
       <c:valAx>
-        <c:axId val="229069696"/>
+        <c:axId val="224442976"/>
         <c:scaling>
           <c:orientation val="minMax"/>
           <c:max val="500"/>
@@ -7830,13 +8339,13 @@
             <a:endParaRPr lang="en-US"/>
           </a:p>
         </c:txPr>
-        <c:crossAx val="229070480"/>
+        <c:crossAx val="230161840"/>
         <c:crosses val="autoZero"/>
         <c:crossBetween val="midCat"/>
         <c:majorUnit val="25"/>
       </c:valAx>
       <c:valAx>
-        <c:axId val="229070480"/>
+        <c:axId val="230161840"/>
         <c:scaling>
           <c:orientation val="minMax"/>
           <c:max val="5"/>
@@ -7950,7 +8459,7 @@
             <a:endParaRPr lang="en-US"/>
           </a:p>
         </c:txPr>
-        <c:crossAx val="229069696"/>
+        <c:crossAx val="224442976"/>
         <c:crosses val="autoZero"/>
         <c:crossBetween val="midCat"/>
       </c:valAx>

</xml_diff>